<commit_message>
Update Cahier des charges BRAS ROBOT M5.docx
</commit_message>
<xml_diff>
--- a/Cahier des charges BRAS ROBOT M5.docx
+++ b/Cahier des charges BRAS ROBOT M5.docx
@@ -254,7 +254,13 @@
         <w:rPr>
           <w:rFonts w:asciiTheme="minorHAnsi" w:hAnsiTheme="minorHAnsi"/>
         </w:rPr>
-        <w:t>Rajouter potentiellement des capteurs</w:t>
+        <w:t>Rajouter des capteurs</w:t>
+      </w:r>
+      <w:r>
+        <w:rPr>
+          <w:rFonts w:asciiTheme="minorHAnsi" w:hAnsiTheme="minorHAnsi"/>
+        </w:rPr>
+        <w:t xml:space="preserve"> (CFC, caméras, voir le gant)</w:t>
       </w:r>
     </w:p>
     <w:p>
@@ -316,6 +322,32 @@
         </w:rPr>
         <w:t>Contrôler le M5Stack depuis une application smartphone pour palier au problème des boutons</w:t>
       </w:r>
+    </w:p>
+    <w:p>
+      <w:pPr>
+        <w:pStyle w:val="Textbody"/>
+        <w:numPr>
+          <w:ilvl w:val="0"/>
+          <w:numId w:val="1"/>
+        </w:numPr>
+        <w:rPr>
+          <w:rFonts w:asciiTheme="minorHAnsi" w:hAnsiTheme="minorHAnsi"/>
+        </w:rPr>
+      </w:pPr>
+      <w:r>
+        <w:rPr>
+          <w:rFonts w:asciiTheme="minorHAnsi" w:hAnsiTheme="minorHAnsi"/>
+        </w:rPr>
+        <w:t>Contrôler le robot depuis l’application (5 boutons, etc...)</w:t>
+      </w:r>
+    </w:p>
+    <w:p>
+      <w:pPr>
+        <w:pStyle w:val="Textbody"/>
+        <w:rPr>
+          <w:rFonts w:asciiTheme="minorHAnsi" w:hAnsiTheme="minorHAnsi"/>
+        </w:rPr>
+      </w:pPr>
     </w:p>
     <w:p>
       <w:pPr>
@@ -731,82 +763,54 @@
           <w:rFonts w:asciiTheme="minorHAnsi" w:hAnsiTheme="minorHAnsi"/>
         </w:rPr>
       </w:pPr>
-      <w:proofErr w:type="spellStart"/>
       <w:r>
         <w:rPr>
           <w:rFonts w:asciiTheme="minorHAnsi" w:hAnsiTheme="minorHAnsi"/>
         </w:rPr>
         <w:t>cntraint</w:t>
       </w:r>
-      <w:proofErr w:type="spellEnd"/>
-    </w:p>
-    <w:p>
-      <w:pPr>
-        <w:pStyle w:val="Textbody"/>
-        <w:rPr>
-          <w:rFonts w:asciiTheme="minorHAnsi" w:hAnsiTheme="minorHAnsi"/>
-        </w:rPr>
-      </w:pPr>
-      <w:proofErr w:type="spellStart"/>
+    </w:p>
+    <w:p>
+      <w:pPr>
+        <w:pStyle w:val="Textbody"/>
+        <w:rPr>
+          <w:rFonts w:asciiTheme="minorHAnsi" w:hAnsiTheme="minorHAnsi"/>
+        </w:rPr>
+      </w:pPr>
       <w:r>
         <w:rPr>
           <w:rFonts w:asciiTheme="minorHAnsi" w:hAnsiTheme="minorHAnsi"/>
         </w:rPr>
         <w:t>planing</w:t>
       </w:r>
-      <w:proofErr w:type="spellEnd"/>
-    </w:p>
-    <w:p>
-      <w:pPr>
-        <w:pStyle w:val="Textbody"/>
-        <w:rPr>
-          <w:rFonts w:asciiTheme="minorHAnsi" w:hAnsiTheme="minorHAnsi"/>
-        </w:rPr>
-      </w:pPr>
-      <w:proofErr w:type="spellStart"/>
-      <w:r>
-        <w:rPr>
-          <w:rFonts w:asciiTheme="minorHAnsi" w:hAnsiTheme="minorHAnsi"/>
-        </w:rPr>
-        <w:t>modalté</w:t>
-      </w:r>
-      <w:proofErr w:type="spellEnd"/>
-      <w:r>
-        <w:rPr>
-          <w:rFonts w:asciiTheme="minorHAnsi" w:hAnsiTheme="minorHAnsi"/>
-        </w:rPr>
-        <w:t xml:space="preserve"> de </w:t>
-      </w:r>
-      <w:proofErr w:type="spellStart"/>
-      <w:r>
-        <w:rPr>
-          <w:rFonts w:asciiTheme="minorHAnsi" w:hAnsiTheme="minorHAnsi"/>
-        </w:rPr>
-        <w:t>colabo</w:t>
-      </w:r>
-      <w:proofErr w:type="spellEnd"/>
-    </w:p>
-    <w:p>
-      <w:pPr>
-        <w:pStyle w:val="Textbody"/>
-        <w:rPr>
-          <w:rFonts w:asciiTheme="minorHAnsi" w:hAnsiTheme="minorHAnsi"/>
-        </w:rPr>
-      </w:pPr>
-      <w:r>
-        <w:rPr>
-          <w:rFonts w:asciiTheme="minorHAnsi" w:hAnsiTheme="minorHAnsi"/>
-        </w:rPr>
-        <w:t xml:space="preserve">critère de </w:t>
-      </w:r>
-      <w:proofErr w:type="spellStart"/>
-      <w:r>
-        <w:rPr>
-          <w:rFonts w:asciiTheme="minorHAnsi" w:hAnsiTheme="minorHAnsi"/>
-        </w:rPr>
-        <w:t>selection</w:t>
-      </w:r>
-      <w:proofErr w:type="spellEnd"/>
+    </w:p>
+    <w:p>
+      <w:pPr>
+        <w:pStyle w:val="Textbody"/>
+        <w:rPr>
+          <w:rFonts w:asciiTheme="minorHAnsi" w:hAnsiTheme="minorHAnsi"/>
+        </w:rPr>
+      </w:pPr>
+      <w:r>
+        <w:rPr>
+          <w:rFonts w:asciiTheme="minorHAnsi" w:hAnsiTheme="minorHAnsi"/>
+        </w:rPr>
+        <w:t>modalté de colabo</w:t>
+      </w:r>
+    </w:p>
+    <w:p>
+      <w:pPr>
+        <w:pStyle w:val="Textbody"/>
+        <w:rPr>
+          <w:rFonts w:asciiTheme="minorHAnsi" w:hAnsiTheme="minorHAnsi"/>
+        </w:rPr>
+      </w:pPr>
+      <w:r>
+        <w:rPr>
+          <w:rFonts w:asciiTheme="minorHAnsi" w:hAnsiTheme="minorHAnsi"/>
+        </w:rPr>
+        <w:t>critère de selection</w:t>
+      </w:r>
     </w:p>
     <w:p>
       <w:pPr>
@@ -836,7 +840,13 @@
         <w:t>date prévision</w:t>
       </w:r>
     </w:p>
-    <w:p/>
+    <w:p>
+      <w:pPr>
+        <w:rPr>
+          <w:rFonts w:hint="eastAsia"/>
+        </w:rPr>
+      </w:pPr>
+    </w:p>
     <w:sectPr>
       <w:pgSz w:w="11906" w:h="16838"/>
       <w:pgMar w:top="1134" w:right="1134" w:bottom="1134" w:left="1134" w:header="720" w:footer="720" w:gutter="0"/>

</xml_diff>